<commit_message>
documento anexo 9 modificación
</commit_message>
<xml_diff>
--- a/uploads/anexo9v.docx
+++ b/uploads/anexo9v.docx
@@ -2173,6 +2173,36 @@
           <w:szCs w:val="28"/>
         </w:rPr>
         <w:t>Tutor Empresarial</w:t>
+      </w:r>
+    </w:p>
+    <w:p>
+      <w:pPr>
+        <w:spacing w:after="0" w:line="360" w:lineRule="auto"/>
+        <w:jc w:val="center"/>
+        <w:rPr>
+          <w:b/>
+          <w:sz w:val="28"/>
+          <w:szCs w:val="28"/>
+        </w:rPr>
+      </w:pPr>
+    </w:p>
+    <w:p>
+      <w:pPr>
+        <w:spacing w:after="0" w:line="360" w:lineRule="auto"/>
+        <w:jc w:val="center"/>
+        <w:rPr>
+          <w:b/>
+          <w:sz w:val="28"/>
+          <w:szCs w:val="28"/>
+        </w:rPr>
+      </w:pPr>
+      <w:r>
+        <w:rPr>
+          <w:b/>
+          <w:sz w:val="28"/>
+          <w:szCs w:val="28"/>
+        </w:rPr>
+        <w:t>jaja</w:t>
       </w:r>
     </w:p>
     <w:sectPr>
@@ -4688,9 +4718,7 @@
       <w:tblStyleRowBandSize w:val="1"/>
       <w:tblStyleColBandSize w:val="1"/>
       <w:tblCellMar>
-        <w:top w:w="0" w:type="dxa"/>
         <w:left w:w="108" w:type="dxa"/>
-        <w:bottom w:w="0" w:type="dxa"/>
         <w:right w:w="108" w:type="dxa"/>
       </w:tblCellMar>
     </w:tblPr>
@@ -4704,9 +4732,7 @@
       <w:tblStyleRowBandSize w:val="1"/>
       <w:tblStyleColBandSize w:val="1"/>
       <w:tblCellMar>
-        <w:top w:w="0" w:type="dxa"/>
         <w:left w:w="108" w:type="dxa"/>
-        <w:bottom w:w="0" w:type="dxa"/>
         <w:right w:w="108" w:type="dxa"/>
       </w:tblCellMar>
     </w:tblPr>
@@ -4720,9 +4746,7 @@
       <w:tblStyleRowBandSize w:val="1"/>
       <w:tblStyleColBandSize w:val="1"/>
       <w:tblCellMar>
-        <w:top w:w="0" w:type="dxa"/>
         <w:left w:w="108" w:type="dxa"/>
-        <w:bottom w:w="0" w:type="dxa"/>
         <w:right w:w="108" w:type="dxa"/>
       </w:tblCellMar>
     </w:tblPr>
@@ -4736,9 +4760,7 @@
       <w:tblStyleRowBandSize w:val="1"/>
       <w:tblStyleColBandSize w:val="1"/>
       <w:tblCellMar>
-        <w:top w:w="0" w:type="dxa"/>
         <w:left w:w="108" w:type="dxa"/>
-        <w:bottom w:w="0" w:type="dxa"/>
         <w:right w:w="108" w:type="dxa"/>
       </w:tblCellMar>
     </w:tblPr>
@@ -4752,9 +4774,7 @@
       <w:tblStyleRowBandSize w:val="1"/>
       <w:tblStyleColBandSize w:val="1"/>
       <w:tblCellMar>
-        <w:top w:w="0" w:type="dxa"/>
         <w:left w:w="108" w:type="dxa"/>
-        <w:bottom w:w="0" w:type="dxa"/>
         <w:right w:w="108" w:type="dxa"/>
       </w:tblCellMar>
     </w:tblPr>
@@ -4768,9 +4788,7 @@
       <w:tblStyleRowBandSize w:val="1"/>
       <w:tblStyleColBandSize w:val="1"/>
       <w:tblCellMar>
-        <w:top w:w="0" w:type="dxa"/>
         <w:left w:w="108" w:type="dxa"/>
-        <w:bottom w:w="0" w:type="dxa"/>
         <w:right w:w="108" w:type="dxa"/>
       </w:tblCellMar>
     </w:tblPr>
@@ -4784,9 +4802,7 @@
       <w:tblStyleRowBandSize w:val="1"/>
       <w:tblStyleColBandSize w:val="1"/>
       <w:tblCellMar>
-        <w:top w:w="0" w:type="dxa"/>
         <w:left w:w="108" w:type="dxa"/>
-        <w:bottom w:w="0" w:type="dxa"/>
         <w:right w:w="108" w:type="dxa"/>
       </w:tblCellMar>
     </w:tblPr>
@@ -4859,9 +4875,7 @@
       <w:tblStyleRowBandSize w:val="1"/>
       <w:tblStyleColBandSize w:val="1"/>
       <w:tblCellMar>
-        <w:top w:w="0" w:type="dxa"/>
         <w:left w:w="108" w:type="dxa"/>
-        <w:bottom w:w="0" w:type="dxa"/>
         <w:right w:w="108" w:type="dxa"/>
       </w:tblCellMar>
     </w:tblPr>
@@ -4934,9 +4948,7 @@
       <w:tblStyleRowBandSize w:val="1"/>
       <w:tblStyleColBandSize w:val="1"/>
       <w:tblCellMar>
-        <w:top w:w="0" w:type="dxa"/>
         <w:left w:w="108" w:type="dxa"/>
-        <w:bottom w:w="0" w:type="dxa"/>
         <w:right w:w="108" w:type="dxa"/>
       </w:tblCellMar>
     </w:tblPr>
@@ -5009,9 +5021,7 @@
       <w:tblStyleRowBandSize w:val="1"/>
       <w:tblStyleColBandSize w:val="1"/>
       <w:tblCellMar>
-        <w:top w:w="0" w:type="dxa"/>
         <w:left w:w="108" w:type="dxa"/>
-        <w:bottom w:w="0" w:type="dxa"/>
         <w:right w:w="108" w:type="dxa"/>
       </w:tblCellMar>
     </w:tblPr>
@@ -5084,9 +5094,7 @@
       <w:tblStyleRowBandSize w:val="1"/>
       <w:tblStyleColBandSize w:val="1"/>
       <w:tblCellMar>
-        <w:top w:w="0" w:type="dxa"/>
         <w:left w:w="108" w:type="dxa"/>
-        <w:bottom w:w="0" w:type="dxa"/>
         <w:right w:w="108" w:type="dxa"/>
       </w:tblCellMar>
     </w:tblPr>
@@ -5159,9 +5167,7 @@
       <w:tblStyleRowBandSize w:val="1"/>
       <w:tblStyleColBandSize w:val="1"/>
       <w:tblCellMar>
-        <w:top w:w="0" w:type="dxa"/>
         <w:left w:w="108" w:type="dxa"/>
-        <w:bottom w:w="0" w:type="dxa"/>
         <w:right w:w="108" w:type="dxa"/>
       </w:tblCellMar>
     </w:tblPr>
@@ -5234,9 +5240,7 @@
       <w:tblStyleRowBandSize w:val="1"/>
       <w:tblStyleColBandSize w:val="1"/>
       <w:tblCellMar>
-        <w:top w:w="0" w:type="dxa"/>
         <w:left w:w="108" w:type="dxa"/>
-        <w:bottom w:w="0" w:type="dxa"/>
         <w:right w:w="108" w:type="dxa"/>
       </w:tblCellMar>
     </w:tblPr>
@@ -5250,9 +5254,7 @@
       <w:tblStyleRowBandSize w:val="1"/>
       <w:tblStyleColBandSize w:val="1"/>
       <w:tblCellMar>
-        <w:top w:w="0" w:type="dxa"/>
         <w:left w:w="108" w:type="dxa"/>
-        <w:bottom w:w="0" w:type="dxa"/>
         <w:right w:w="108" w:type="dxa"/>
       </w:tblCellMar>
     </w:tblPr>
@@ -5266,9 +5268,7 @@
       <w:tblStyleRowBandSize w:val="1"/>
       <w:tblStyleColBandSize w:val="1"/>
       <w:tblCellMar>
-        <w:top w:w="0" w:type="dxa"/>
         <w:left w:w="108" w:type="dxa"/>
-        <w:bottom w:w="0" w:type="dxa"/>
         <w:right w:w="108" w:type="dxa"/>
       </w:tblCellMar>
     </w:tblPr>
@@ -5279,9 +5279,7 @@
       <w:tblStyleRowBandSize w:val="1"/>
       <w:tblStyleColBandSize w:val="1"/>
       <w:tblCellMar>
-        <w:top w:w="0" w:type="dxa"/>
         <w:left w:w="115" w:type="dxa"/>
-        <w:bottom w:w="0" w:type="dxa"/>
         <w:right w:w="115" w:type="dxa"/>
       </w:tblCellMar>
     </w:tblPr>
@@ -5292,9 +5290,7 @@
       <w:tblStyleRowBandSize w:val="1"/>
       <w:tblStyleColBandSize w:val="1"/>
       <w:tblCellMar>
-        <w:top w:w="0" w:type="dxa"/>
         <w:left w:w="115" w:type="dxa"/>
-        <w:bottom w:w="0" w:type="dxa"/>
         <w:right w:w="115" w:type="dxa"/>
       </w:tblCellMar>
     </w:tblPr>
@@ -5305,9 +5301,7 @@
       <w:tblStyleRowBandSize w:val="1"/>
       <w:tblStyleColBandSize w:val="1"/>
       <w:tblCellMar>
-        <w:top w:w="0" w:type="dxa"/>
         <w:left w:w="115" w:type="dxa"/>
-        <w:bottom w:w="0" w:type="dxa"/>
         <w:right w:w="115" w:type="dxa"/>
       </w:tblCellMar>
     </w:tblPr>
@@ -5318,9 +5312,7 @@
       <w:tblStyleRowBandSize w:val="1"/>
       <w:tblStyleColBandSize w:val="1"/>
       <w:tblCellMar>
-        <w:top w:w="0" w:type="dxa"/>
         <w:left w:w="115" w:type="dxa"/>
-        <w:bottom w:w="0" w:type="dxa"/>
         <w:right w:w="115" w:type="dxa"/>
       </w:tblCellMar>
     </w:tblPr>
@@ -5334,9 +5326,7 @@
       <w:tblStyleRowBandSize w:val="1"/>
       <w:tblStyleColBandSize w:val="1"/>
       <w:tblCellMar>
-        <w:top w:w="0" w:type="dxa"/>
         <w:left w:w="108" w:type="dxa"/>
-        <w:bottom w:w="0" w:type="dxa"/>
         <w:right w:w="108" w:type="dxa"/>
       </w:tblCellMar>
     </w:tblPr>
@@ -5350,9 +5340,7 @@
       <w:tblStyleRowBandSize w:val="1"/>
       <w:tblStyleColBandSize w:val="1"/>
       <w:tblCellMar>
-        <w:top w:w="0" w:type="dxa"/>
         <w:left w:w="108" w:type="dxa"/>
-        <w:bottom w:w="0" w:type="dxa"/>
         <w:right w:w="108" w:type="dxa"/>
       </w:tblCellMar>
     </w:tblPr>
@@ -5366,9 +5354,7 @@
       <w:tblStyleRowBandSize w:val="1"/>
       <w:tblStyleColBandSize w:val="1"/>
       <w:tblCellMar>
-        <w:top w:w="0" w:type="dxa"/>
         <w:left w:w="108" w:type="dxa"/>
-        <w:bottom w:w="0" w:type="dxa"/>
         <w:right w:w="108" w:type="dxa"/>
       </w:tblCellMar>
     </w:tblPr>
@@ -5382,9 +5368,7 @@
       <w:tblStyleRowBandSize w:val="1"/>
       <w:tblStyleColBandSize w:val="1"/>
       <w:tblCellMar>
-        <w:top w:w="0" w:type="dxa"/>
         <w:left w:w="108" w:type="dxa"/>
-        <w:bottom w:w="0" w:type="dxa"/>
         <w:right w:w="108" w:type="dxa"/>
       </w:tblCellMar>
     </w:tblPr>

</xml_diff>